<commit_message>
Changed formatting of the report
</commit_message>
<xml_diff>
--- a/A Lunch Vending Machine Using JAVA.docx
+++ b/A Lunch Vending Machine Using JAVA.docx
@@ -263,23 +263,7 @@
           <w:sz w:val="24"/>
           <w:szCs w:val="24"/>
         </w:rPr>
-        <w:t xml:space="preserve">I’m creating a random lunch vending machine using </w:t>
-      </w:r>
-      <w:r>
-        <w:rPr>
-          <w:rFonts w:ascii="Times New Roman" w:hAnsi="Times New Roman" w:cs="Times New Roman"/>
-          <w:sz w:val="24"/>
-          <w:szCs w:val="24"/>
-        </w:rPr>
-        <w:t xml:space="preserve">the </w:t>
-      </w:r>
-      <w:r>
-        <w:rPr>
-          <w:rFonts w:ascii="Times New Roman" w:hAnsi="Times New Roman" w:cs="Times New Roman"/>
-          <w:sz w:val="24"/>
-          <w:szCs w:val="24"/>
-        </w:rPr>
-        <w:t>Java programming language. The most exciting part of this vending machine is that it randomly chooses lunch for the buyer. Sometimes, the buyer has no idea or is too rushed to think about what to have for lunch and wants to make a quick decision; this machine will help the buyer choose one of the numbers provided by the vending machines. I will use two Java packages: Random and Scanner. Once the machine is operating, it will prompt the buyer to put in the number; in this case, it’s just a number one. After that, the program will run through a list of lunches to choose randomly, and the output will be the name of the lunch the buyer will get. The buyer can exit the program by pressing the number zero.</w:t>
+        <w:t>I’m creating a random lunch vending machine using the Java programming language. The most exciting part of this vending machine is that it randomly chooses lunch for the buyer. Sometimes, the buyer has no idea or is too rushed to think about what to have for lunch and wants to make a quick decision; this machine will help the buyer choose one of the numbers provided by the vending machines. I will use two Java packages: Random and Scanner. Once the machine is operating, it will prompt the buyer to put in the number; in this case, it’s just a number one. After that, the program will run through a list of lunches to choose randomly, and the output will be the name of the lunch the buyer will get. The buyer can exit the program by pressing the number zero.</w:t>
       </w:r>
     </w:p>
     <w:p>
@@ -460,23 +444,7 @@
           <w:sz w:val="22"/>
           <w:szCs w:val="22"/>
         </w:rPr>
-        <w:t xml:space="preserve"> </w:t>
-      </w:r>
-      <w:r>
-        <w:rPr>
-          <w:rFonts w:ascii="Times New Roman" w:hAnsi="Times New Roman" w:cs="Times New Roman"/>
-          <w:sz w:val="22"/>
-          <w:szCs w:val="22"/>
-        </w:rPr>
-        <w:t>The Buyer inputs the number provided by the lunch vending machine and gets</w:t>
-      </w:r>
-      <w:r>
-        <w:rPr>
-          <w:rFonts w:ascii="Times New Roman" w:hAnsi="Times New Roman" w:cs="Times New Roman"/>
-          <w:sz w:val="22"/>
-          <w:szCs w:val="22"/>
-        </w:rPr>
-        <w:t xml:space="preserve"> the food.</w:t>
+        <w:t xml:space="preserve"> The Buyer inputs the number provided by the lunch vending machine and gets the food.</w:t>
       </w:r>
     </w:p>
     <w:p>
@@ -611,23 +579,7 @@
           <w:szCs w:val="22"/>
         </w:rPr>
         <w:tab/>
-        <w:t xml:space="preserve">The lunch vending machine </w:t>
-      </w:r>
-      <w:r>
-        <w:rPr>
-          <w:rFonts w:ascii="Times New Roman" w:hAnsi="Times New Roman" w:cs="Times New Roman"/>
-          <w:sz w:val="22"/>
-          <w:szCs w:val="22"/>
-        </w:rPr>
-        <w:t>displays</w:t>
-      </w:r>
-      <w:r>
-        <w:rPr>
-          <w:rFonts w:ascii="Times New Roman" w:hAnsi="Times New Roman" w:cs="Times New Roman"/>
-          <w:sz w:val="22"/>
-          <w:szCs w:val="22"/>
-        </w:rPr>
-        <w:t xml:space="preserve"> the result of the lunch the buyer will get.</w:t>
+        <w:t>The lunch vending machine displays the result of the lunch the buyer will get.</w:t>
       </w:r>
     </w:p>
     <w:p>
@@ -690,23 +642,7 @@
           <w:sz w:val="22"/>
           <w:szCs w:val="22"/>
         </w:rPr>
-        <w:t xml:space="preserve"> Buyer </w:t>
-      </w:r>
-      <w:r>
-        <w:rPr>
-          <w:rFonts w:ascii="Times New Roman" w:hAnsi="Times New Roman" w:cs="Times New Roman"/>
-          <w:sz w:val="22"/>
-          <w:szCs w:val="22"/>
-        </w:rPr>
-        <w:t>inputs</w:t>
-      </w:r>
-      <w:r>
-        <w:rPr>
-          <w:rFonts w:ascii="Times New Roman" w:hAnsi="Times New Roman" w:cs="Times New Roman"/>
-          <w:sz w:val="22"/>
-          <w:szCs w:val="22"/>
-        </w:rPr>
-        <w:t xml:space="preserve"> the number not provided by the lunch vending machine.</w:t>
+        <w:t xml:space="preserve"> Buyer inputs the number not provided by the lunch vending machine.</w:t>
       </w:r>
     </w:p>
     <w:p>
@@ -811,23 +747,7 @@
           <w:szCs w:val="22"/>
         </w:rPr>
         <w:tab/>
-        <w:t>The vending machine outputs a statement</w:t>
-      </w:r>
-      <w:r>
-        <w:rPr>
-          <w:rFonts w:ascii="Times New Roman" w:hAnsi="Times New Roman" w:cs="Times New Roman"/>
-          <w:sz w:val="22"/>
-          <w:szCs w:val="22"/>
-        </w:rPr>
-        <w:t>,</w:t>
-      </w:r>
-      <w:r>
-        <w:rPr>
-          <w:rFonts w:ascii="Times New Roman" w:hAnsi="Times New Roman" w:cs="Times New Roman"/>
-          <w:sz w:val="22"/>
-          <w:szCs w:val="22"/>
-        </w:rPr>
-        <w:t xml:space="preserve"> “Invalid Choice. Please press 1 or 2”. </w:t>
+        <w:t xml:space="preserve">The vending machine outputs a statement, “Invalid Choice. Please press 1 or 2”. </w:t>
       </w:r>
     </w:p>
     <w:p>
@@ -854,23 +774,7 @@
           <w:szCs w:val="22"/>
         </w:rPr>
         <w:tab/>
-        <w:t xml:space="preserve">The buyer chooses the lunch again or </w:t>
-      </w:r>
-      <w:r>
-        <w:rPr>
-          <w:rFonts w:ascii="Times New Roman" w:hAnsi="Times New Roman" w:cs="Times New Roman"/>
-          <w:sz w:val="22"/>
-          <w:szCs w:val="22"/>
-        </w:rPr>
-        <w:t>types</w:t>
-      </w:r>
-      <w:r>
-        <w:rPr>
-          <w:rFonts w:ascii="Times New Roman" w:hAnsi="Times New Roman" w:cs="Times New Roman"/>
-          <w:sz w:val="22"/>
-          <w:szCs w:val="22"/>
-        </w:rPr>
-        <w:t xml:space="preserve"> zero to exit the program.</w:t>
+        <w:t>The buyer chooses the lunch again or types zero to exit the program.</w:t>
       </w:r>
     </w:p>
     <w:p>
@@ -1250,34 +1154,7 @@
           <w:sz w:val="22"/>
           <w:szCs w:val="22"/>
         </w:rPr>
-        <w:t>Display “</w:t>
-      </w:r>
-      <w:proofErr w:type="gramStart"/>
-      <w:r>
-        <w:rPr>
-          <w:rFonts w:ascii="Times New Roman" w:hAnsi="Times New Roman" w:cs="Times New Roman"/>
-          <w:sz w:val="22"/>
-          <w:szCs w:val="22"/>
-        </w:rPr>
-        <w:t>You</w:t>
-      </w:r>
-      <w:proofErr w:type="gramEnd"/>
-      <w:r>
-        <w:rPr>
-          <w:rFonts w:ascii="Times New Roman" w:hAnsi="Times New Roman" w:cs="Times New Roman"/>
-          <w:sz w:val="22"/>
-          <w:szCs w:val="22"/>
-        </w:rPr>
-        <w:t xml:space="preserve"> choice: </w:t>
-      </w:r>
-      <w:proofErr w:type="gramStart"/>
-      <w:r>
-        <w:rPr>
-          <w:rFonts w:ascii="Times New Roman" w:hAnsi="Times New Roman" w:cs="Times New Roman"/>
-          <w:sz w:val="22"/>
-          <w:szCs w:val="22"/>
-        </w:rPr>
-        <w:t xml:space="preserve">“  </w:t>
+        <w:t xml:space="preserve">Display “You choice: “  </w:t>
       </w:r>
       <w:r>
         <w:rPr>
@@ -1288,9 +1165,98 @@
           <w:sz w:val="22"/>
           <w:szCs w:val="22"/>
         </w:rPr>
-        <w:t>/</w:t>
-      </w:r>
-      <w:proofErr w:type="gramEnd"/>
+        <w:t>// Prompt a buyer to press the number ‘1’ or ‘0’</w:t>
+      </w:r>
+    </w:p>
+    <w:p>
+      <w:pPr>
+        <w:rPr>
+          <w:rFonts w:ascii="Times New Roman" w:hAnsi="Times New Roman" w:cs="Times New Roman"/>
+          <w:sz w:val="22"/>
+          <w:szCs w:val="22"/>
+        </w:rPr>
+      </w:pPr>
+      <w:r>
+        <w:rPr>
+          <w:rFonts w:ascii="Times New Roman" w:hAnsi="Times New Roman" w:cs="Times New Roman"/>
+          <w:sz w:val="22"/>
+          <w:szCs w:val="22"/>
+        </w:rPr>
+        <w:t xml:space="preserve">Read </w:t>
+      </w:r>
+      <w:proofErr w:type="spellStart"/>
+      <w:r>
+        <w:rPr>
+          <w:rFonts w:ascii="Times New Roman" w:hAnsi="Times New Roman" w:cs="Times New Roman"/>
+          <w:sz w:val="22"/>
+          <w:szCs w:val="22"/>
+        </w:rPr>
+        <w:t>buyerChoice</w:t>
+      </w:r>
+      <w:proofErr w:type="spellEnd"/>
+      <w:r>
+        <w:rPr>
+          <w:rFonts w:ascii="Times New Roman" w:hAnsi="Times New Roman" w:cs="Times New Roman"/>
+          <w:sz w:val="22"/>
+          <w:szCs w:val="22"/>
+        </w:rPr>
+        <w:t xml:space="preserve"> from Scanner </w:t>
+      </w:r>
+      <w:r>
+        <w:rPr>
+          <w:rFonts w:ascii="Times New Roman" w:hAnsi="Times New Roman" w:cs="Times New Roman"/>
+          <w:color w:val="538135" w:themeColor="accent6" w:themeShade="BF"/>
+          <w:sz w:val="22"/>
+          <w:szCs w:val="22"/>
+        </w:rPr>
+        <w:t>// Get buyer’s input</w:t>
+      </w:r>
+    </w:p>
+    <w:p>
+      <w:pPr>
+        <w:rPr>
+          <w:rFonts w:ascii="Times New Roman" w:hAnsi="Times New Roman" w:cs="Times New Roman"/>
+          <w:sz w:val="22"/>
+          <w:szCs w:val="22"/>
+        </w:rPr>
+      </w:pPr>
+      <w:r>
+        <w:rPr>
+          <w:rFonts w:ascii="Times New Roman" w:hAnsi="Times New Roman" w:cs="Times New Roman"/>
+          <w:sz w:val="22"/>
+          <w:szCs w:val="22"/>
+        </w:rPr>
+        <w:t xml:space="preserve">If </w:t>
+      </w:r>
+      <w:proofErr w:type="spellStart"/>
+      <w:r>
+        <w:rPr>
+          <w:rFonts w:ascii="Times New Roman" w:hAnsi="Times New Roman" w:cs="Times New Roman"/>
+          <w:sz w:val="22"/>
+          <w:szCs w:val="22"/>
+        </w:rPr>
+        <w:t>buyerChoice</w:t>
+      </w:r>
+      <w:proofErr w:type="spellEnd"/>
+      <w:r>
+        <w:rPr>
+          <w:rFonts w:ascii="Times New Roman" w:hAnsi="Times New Roman" w:cs="Times New Roman"/>
+          <w:sz w:val="22"/>
+          <w:szCs w:val="22"/>
+        </w:rPr>
+        <w:t xml:space="preserve"> is 1 then</w:t>
+      </w:r>
+    </w:p>
+    <w:p>
+      <w:pPr>
+        <w:rPr>
+          <w:rFonts w:ascii="Times New Roman" w:hAnsi="Times New Roman" w:cs="Times New Roman"/>
+          <w:i/>
+          <w:iCs/>
+          <w:sz w:val="22"/>
+          <w:szCs w:val="22"/>
+        </w:rPr>
+      </w:pPr>
       <w:r>
         <w:rPr>
           <w:rFonts w:ascii="Times New Roman" w:hAnsi="Times New Roman" w:cs="Times New Roman"/>
@@ -1300,24 +1266,24 @@
           <w:sz w:val="22"/>
           <w:szCs w:val="22"/>
         </w:rPr>
-        <w:t>/ Prompt a buyer to press the number ‘1’ or ‘0’</w:t>
-      </w:r>
-    </w:p>
-    <w:p>
-      <w:pPr>
-        <w:rPr>
-          <w:rFonts w:ascii="Times New Roman" w:hAnsi="Times New Roman" w:cs="Times New Roman"/>
-          <w:sz w:val="22"/>
-          <w:szCs w:val="22"/>
-        </w:rPr>
-      </w:pPr>
-      <w:r>
-        <w:rPr>
-          <w:rFonts w:ascii="Times New Roman" w:hAnsi="Times New Roman" w:cs="Times New Roman"/>
-          <w:sz w:val="22"/>
-          <w:szCs w:val="22"/>
-        </w:rPr>
-        <w:t xml:space="preserve">Read </w:t>
+        <w:t>// Generate a random index to select a lunch</w:t>
+      </w:r>
+    </w:p>
+    <w:p>
+      <w:pPr>
+        <w:rPr>
+          <w:rFonts w:ascii="Times New Roman" w:hAnsi="Times New Roman" w:cs="Times New Roman"/>
+          <w:sz w:val="22"/>
+          <w:szCs w:val="22"/>
+        </w:rPr>
+      </w:pPr>
+      <w:r>
+        <w:rPr>
+          <w:rFonts w:ascii="Times New Roman" w:hAnsi="Times New Roman" w:cs="Times New Roman"/>
+          <w:sz w:val="22"/>
+          <w:szCs w:val="22"/>
+        </w:rPr>
+        <w:t xml:space="preserve">Set </w:t>
       </w:r>
       <w:proofErr w:type="spellStart"/>
       <w:r>
@@ -1326,7 +1292,7 @@
           <w:sz w:val="22"/>
           <w:szCs w:val="22"/>
         </w:rPr>
-        <w:t>buyerChoice</w:t>
+        <w:t>randomIndex</w:t>
       </w:r>
       <w:proofErr w:type="spellEnd"/>
       <w:r>
@@ -1335,146 +1301,43 @@
           <w:sz w:val="22"/>
           <w:szCs w:val="22"/>
         </w:rPr>
-        <w:t xml:space="preserve"> from Scanner </w:t>
-      </w:r>
-      <w:r>
+        <w:t xml:space="preserve"> to random(</w:t>
+      </w:r>
+      <w:proofErr w:type="spellStart"/>
+      <w:r>
+        <w:rPr>
+          <w:rFonts w:ascii="Times New Roman" w:hAnsi="Times New Roman" w:cs="Times New Roman"/>
+          <w:sz w:val="22"/>
+          <w:szCs w:val="22"/>
+        </w:rPr>
+        <w:t>lunches.length</w:t>
+      </w:r>
+      <w:proofErr w:type="spellEnd"/>
+      <w:r>
+        <w:rPr>
+          <w:rFonts w:ascii="Times New Roman" w:hAnsi="Times New Roman" w:cs="Times New Roman"/>
+          <w:sz w:val="22"/>
+          <w:szCs w:val="22"/>
+        </w:rPr>
+        <w:t>)</w:t>
+      </w:r>
+    </w:p>
+    <w:p>
+      <w:pPr>
         <w:rPr>
           <w:rFonts w:ascii="Times New Roman" w:hAnsi="Times New Roman" w:cs="Times New Roman"/>
           <w:color w:val="538135" w:themeColor="accent6" w:themeShade="BF"/>
           <w:sz w:val="22"/>
           <w:szCs w:val="22"/>
         </w:rPr>
-        <w:t>// Get buyer’s input</w:t>
-      </w:r>
-    </w:p>
-    <w:p>
-      <w:pPr>
-        <w:rPr>
-          <w:rFonts w:ascii="Times New Roman" w:hAnsi="Times New Roman" w:cs="Times New Roman"/>
-          <w:sz w:val="22"/>
-          <w:szCs w:val="22"/>
-        </w:rPr>
-      </w:pPr>
-      <w:r>
-        <w:rPr>
-          <w:rFonts w:ascii="Times New Roman" w:hAnsi="Times New Roman" w:cs="Times New Roman"/>
-          <w:sz w:val="22"/>
-          <w:szCs w:val="22"/>
-        </w:rPr>
-        <w:t xml:space="preserve">If </w:t>
-      </w:r>
-      <w:proofErr w:type="spellStart"/>
-      <w:r>
-        <w:rPr>
-          <w:rFonts w:ascii="Times New Roman" w:hAnsi="Times New Roman" w:cs="Times New Roman"/>
-          <w:sz w:val="22"/>
-          <w:szCs w:val="22"/>
-        </w:rPr>
-        <w:t>buyerChoice</w:t>
-      </w:r>
-      <w:proofErr w:type="spellEnd"/>
-      <w:r>
-        <w:rPr>
-          <w:rFonts w:ascii="Times New Roman" w:hAnsi="Times New Roman" w:cs="Times New Roman"/>
-          <w:sz w:val="22"/>
-          <w:szCs w:val="22"/>
-        </w:rPr>
-        <w:t xml:space="preserve"> is 1 then</w:t>
-      </w:r>
-    </w:p>
-    <w:p>
-      <w:pPr>
-        <w:rPr>
-          <w:rFonts w:ascii="Times New Roman" w:hAnsi="Times New Roman" w:cs="Times New Roman"/>
-          <w:i/>
-          <w:iCs/>
-          <w:sz w:val="22"/>
-          <w:szCs w:val="22"/>
-        </w:rPr>
-      </w:pPr>
-      <w:r>
-        <w:rPr>
-          <w:rFonts w:ascii="Times New Roman" w:hAnsi="Times New Roman" w:cs="Times New Roman"/>
-          <w:i/>
-          <w:iCs/>
+      </w:pPr>
+      <w:r>
+        <w:rPr>
+          <w:rFonts w:ascii="Times New Roman" w:hAnsi="Times New Roman" w:cs="Times New Roman"/>
           <w:color w:val="538135" w:themeColor="accent6" w:themeShade="BF"/>
           <w:sz w:val="22"/>
           <w:szCs w:val="22"/>
         </w:rPr>
-        <w:t>// Generate a random index to select a lunch</w:t>
-      </w:r>
-    </w:p>
-    <w:p>
-      <w:pPr>
-        <w:rPr>
-          <w:rFonts w:ascii="Times New Roman" w:hAnsi="Times New Roman" w:cs="Times New Roman"/>
-          <w:sz w:val="22"/>
-          <w:szCs w:val="22"/>
-        </w:rPr>
-      </w:pPr>
-      <w:r>
-        <w:rPr>
-          <w:rFonts w:ascii="Times New Roman" w:hAnsi="Times New Roman" w:cs="Times New Roman"/>
-          <w:sz w:val="22"/>
-          <w:szCs w:val="22"/>
-        </w:rPr>
-        <w:t xml:space="preserve">Set </w:t>
-      </w:r>
-      <w:proofErr w:type="spellStart"/>
-      <w:r>
-        <w:rPr>
-          <w:rFonts w:ascii="Times New Roman" w:hAnsi="Times New Roman" w:cs="Times New Roman"/>
-          <w:sz w:val="22"/>
-          <w:szCs w:val="22"/>
-        </w:rPr>
-        <w:t>randomIndex</w:t>
-      </w:r>
-      <w:proofErr w:type="spellEnd"/>
-      <w:r>
-        <w:rPr>
-          <w:rFonts w:ascii="Times New Roman" w:hAnsi="Times New Roman" w:cs="Times New Roman"/>
-          <w:sz w:val="22"/>
-          <w:szCs w:val="22"/>
-        </w:rPr>
-        <w:t xml:space="preserve"> to random(</w:t>
-      </w:r>
-      <w:proofErr w:type="spellStart"/>
-      <w:proofErr w:type="gramStart"/>
-      <w:r>
-        <w:rPr>
-          <w:rFonts w:ascii="Times New Roman" w:hAnsi="Times New Roman" w:cs="Times New Roman"/>
-          <w:sz w:val="22"/>
-          <w:szCs w:val="22"/>
-        </w:rPr>
-        <w:t>lunches.length</w:t>
-      </w:r>
-      <w:proofErr w:type="spellEnd"/>
-      <w:proofErr w:type="gramEnd"/>
-      <w:r>
-        <w:rPr>
-          <w:rFonts w:ascii="Times New Roman" w:hAnsi="Times New Roman" w:cs="Times New Roman"/>
-          <w:sz w:val="22"/>
-          <w:szCs w:val="22"/>
-        </w:rPr>
-        <w:t>)</w:t>
-      </w:r>
-    </w:p>
-    <w:p>
-      <w:pPr>
-        <w:rPr>
-          <w:rFonts w:ascii="Times New Roman" w:hAnsi="Times New Roman" w:cs="Times New Roman"/>
-          <w:color w:val="538135" w:themeColor="accent6" w:themeShade="BF"/>
-          <w:sz w:val="22"/>
-          <w:szCs w:val="22"/>
-        </w:rPr>
-      </w:pPr>
-      <w:r>
-        <w:rPr>
-          <w:rFonts w:ascii="Times New Roman" w:hAnsi="Times New Roman" w:cs="Times New Roman"/>
-          <w:color w:val="538135" w:themeColor="accent6" w:themeShade="BF"/>
-          <w:sz w:val="22"/>
-          <w:szCs w:val="22"/>
-        </w:rPr>
         <w:t>//Display the selected lunch</w:t>
       </w:r>
     </w:p>
@@ -1492,43 +1355,7 @@
           <w:sz w:val="22"/>
           <w:szCs w:val="22"/>
         </w:rPr>
-        <w:t xml:space="preserve">Display </w:t>
-      </w:r>
-      <w:proofErr w:type="gramStart"/>
-      <w:r>
-        <w:rPr>
-          <w:rFonts w:ascii="Times New Roman" w:hAnsi="Times New Roman" w:cs="Times New Roman"/>
-          <w:sz w:val="22"/>
-          <w:szCs w:val="22"/>
-        </w:rPr>
-        <w:t>“ Your</w:t>
-      </w:r>
-      <w:proofErr w:type="gramEnd"/>
-      <w:r>
-        <w:rPr>
-          <w:rFonts w:ascii="Times New Roman" w:hAnsi="Times New Roman" w:cs="Times New Roman"/>
-          <w:sz w:val="22"/>
-          <w:szCs w:val="22"/>
-        </w:rPr>
-        <w:t xml:space="preserve"> lunch: </w:t>
-      </w:r>
-      <w:proofErr w:type="gramStart"/>
-      <w:r>
-        <w:rPr>
-          <w:rFonts w:ascii="Times New Roman" w:hAnsi="Times New Roman" w:cs="Times New Roman"/>
-          <w:sz w:val="22"/>
-          <w:szCs w:val="22"/>
-        </w:rPr>
-        <w:t>“ +</w:t>
-      </w:r>
-      <w:proofErr w:type="gramEnd"/>
-      <w:r>
-        <w:rPr>
-          <w:rFonts w:ascii="Times New Roman" w:hAnsi="Times New Roman" w:cs="Times New Roman"/>
-          <w:sz w:val="22"/>
-          <w:szCs w:val="22"/>
-        </w:rPr>
-        <w:t xml:space="preserve"> </w:t>
+        <w:t xml:space="preserve">Display “ Your lunch: “ + </w:t>
       </w:r>
       <w:proofErr w:type="spellStart"/>
       <w:r>
@@ -1750,23 +1577,7 @@
           <w:sz w:val="24"/>
           <w:szCs w:val="24"/>
         </w:rPr>
-        <w:t xml:space="preserve">When I started figuring out what project I wanted to </w:t>
-      </w:r>
-      <w:r>
-        <w:rPr>
-          <w:rFonts w:ascii="Times New Roman" w:hAnsi="Times New Roman" w:cs="Times New Roman"/>
-          <w:sz w:val="24"/>
-          <w:szCs w:val="24"/>
-        </w:rPr>
-        <w:t>create</w:t>
-      </w:r>
-      <w:r>
-        <w:rPr>
-          <w:rFonts w:ascii="Times New Roman" w:hAnsi="Times New Roman" w:cs="Times New Roman"/>
-          <w:sz w:val="24"/>
-          <w:szCs w:val="24"/>
-        </w:rPr>
-        <w:t>, I came up with the idea of the “Vending Machine.” I researched and looked for some examples online, and I think I want to make it a bit more fun using the Random package. Still, the code is straightforward, so I don’t make many mistakes since I have learned all of them from the course.</w:t>
+        <w:t>When I started figuring out what project I wanted to create, I came up with the idea of the “Vending Machine.” I researched and looked for some examples online, and I think I want to make it a bit more fun using the Random package. Still, the code is straightforward, so I don’t make many mistakes since I have learned all of them from the course.</w:t>
       </w:r>
     </w:p>
     <w:p>
@@ -2139,7 +1950,6 @@
         <w:t xml:space="preserve">I completed writing the random lunch vending machine without closing the scanner. When running the code, it worked. But, because I did some research about creating the vending machine using Java programming language, I saw there are some people using </w:t>
       </w:r>
       <w:proofErr w:type="spellStart"/>
-      <w:proofErr w:type="gramStart"/>
       <w:r>
         <w:rPr>
           <w:rFonts w:ascii="Times New Roman" w:hAnsi="Times New Roman" w:cs="Times New Roman"/>
@@ -2149,7 +1959,6 @@
         <w:t>scanner.close</w:t>
       </w:r>
       <w:proofErr w:type="spellEnd"/>
-      <w:proofErr w:type="gramEnd"/>
       <w:r>
         <w:rPr>
           <w:rFonts w:ascii="Times New Roman" w:hAnsi="Times New Roman" w:cs="Times New Roman"/>
@@ -2519,7 +2328,10 @@
           <w:szCs w:val="32"/>
         </w:rPr>
       </w:pPr>
-      <w:r>
+    </w:p>
+    <w:p>
+      <w:pPr>
+        <w:jc w:val="center"/>
         <w:rPr>
           <w:rFonts w:ascii="Times New Roman" w:hAnsi="Times New Roman" w:cs="Times New Roman"/>
           <w:b/>
@@ -2527,6 +2339,88 @@
           <w:sz w:val="32"/>
           <w:szCs w:val="32"/>
         </w:rPr>
+      </w:pPr>
+    </w:p>
+    <w:p>
+      <w:pPr>
+        <w:jc w:val="center"/>
+        <w:rPr>
+          <w:rFonts w:ascii="Times New Roman" w:hAnsi="Times New Roman" w:cs="Times New Roman"/>
+          <w:b/>
+          <w:bCs/>
+          <w:sz w:val="32"/>
+          <w:szCs w:val="32"/>
+        </w:rPr>
+      </w:pPr>
+    </w:p>
+    <w:p>
+      <w:pPr>
+        <w:jc w:val="center"/>
+        <w:rPr>
+          <w:rFonts w:ascii="Times New Roman" w:hAnsi="Times New Roman" w:cs="Times New Roman"/>
+          <w:b/>
+          <w:bCs/>
+          <w:sz w:val="32"/>
+          <w:szCs w:val="32"/>
+        </w:rPr>
+      </w:pPr>
+    </w:p>
+    <w:p>
+      <w:pPr>
+        <w:jc w:val="center"/>
+        <w:rPr>
+          <w:rFonts w:ascii="Times New Roman" w:hAnsi="Times New Roman" w:cs="Times New Roman"/>
+          <w:b/>
+          <w:bCs/>
+          <w:sz w:val="32"/>
+          <w:szCs w:val="32"/>
+        </w:rPr>
+      </w:pPr>
+    </w:p>
+    <w:p>
+      <w:pPr>
+        <w:jc w:val="center"/>
+        <w:rPr>
+          <w:rFonts w:ascii="Times New Roman" w:hAnsi="Times New Roman" w:cs="Times New Roman"/>
+          <w:b/>
+          <w:bCs/>
+          <w:sz w:val="32"/>
+          <w:szCs w:val="32"/>
+        </w:rPr>
+      </w:pPr>
+    </w:p>
+    <w:p>
+      <w:pPr>
+        <w:jc w:val="center"/>
+        <w:rPr>
+          <w:rFonts w:ascii="Times New Roman" w:hAnsi="Times New Roman" w:cs="Times New Roman"/>
+          <w:b/>
+          <w:bCs/>
+          <w:sz w:val="32"/>
+          <w:szCs w:val="32"/>
+        </w:rPr>
+      </w:pPr>
+    </w:p>
+    <w:p>
+      <w:pPr>
+        <w:jc w:val="center"/>
+        <w:rPr>
+          <w:rFonts w:ascii="Times New Roman" w:hAnsi="Times New Roman" w:cs="Times New Roman"/>
+          <w:b/>
+          <w:bCs/>
+          <w:sz w:val="32"/>
+          <w:szCs w:val="32"/>
+        </w:rPr>
+      </w:pPr>
+      <w:r>
+        <w:rPr>
+          <w:rFonts w:ascii="Times New Roman" w:hAnsi="Times New Roman" w:cs="Times New Roman"/>
+          <w:b/>
+          <w:bCs/>
+          <w:sz w:val="32"/>
+          <w:szCs w:val="32"/>
+        </w:rPr>
+        <w:lastRenderedPageBreak/>
         <w:t xml:space="preserve">Programming </w:t>
       </w:r>
     </w:p>
@@ -2809,7 +2703,6 @@
           <w:sz w:val="24"/>
           <w:szCs w:val="24"/>
         </w:rPr>
-        <w:lastRenderedPageBreak/>
         <w:t xml:space="preserve">        //Create a random number generator</w:t>
       </w:r>
     </w:p>
@@ -3413,6 +3306,7 @@
           <w:sz w:val="24"/>
           <w:szCs w:val="24"/>
         </w:rPr>
+        <w:lastRenderedPageBreak/>
         <w:t xml:space="preserve">                //Display selected lunch </w:t>
       </w:r>
     </w:p>
@@ -3621,7 +3515,6 @@
           <w:sz w:val="24"/>
           <w:szCs w:val="24"/>
         </w:rPr>
-        <w:lastRenderedPageBreak/>
         <w:t xml:space="preserve">            else </w:t>
       </w:r>
       <w:proofErr w:type="gramStart"/>

</xml_diff>